<commit_message>
actualizacion de documento y formularios
</commit_message>
<xml_diff>
--- a/doc/Documentos/Analisis del Func. Porcentaje autocalculado.docx
+++ b/doc/Documentos/Analisis del Func. Porcentaje autocalculado.docx
@@ -115,7 +115,23 @@
           <w:sz w:val="21"/>
           <w:szCs w:val="21"/>
         </w:rPr>
-        <w:t>iento Nº 9 Subtotales Calculados y se requiere que</w:t>
+        <w:t xml:space="preserve">iento Nº 9 Subtotales Calculados y se requiere </w:t>
+      </w:r>
+      <w:r>
+        <w:rPr>
+          <w:rFonts w:ascii="Arial" w:hAnsi="Arial" w:cs="Arial"/>
+          <w:sz w:val="21"/>
+          <w:szCs w:val="21"/>
+        </w:rPr>
+        <w:t xml:space="preserve">también </w:t>
+      </w:r>
+      <w:r>
+        <w:rPr>
+          <w:rFonts w:ascii="Arial" w:hAnsi="Arial" w:cs="Arial"/>
+          <w:sz w:val="21"/>
+          <w:szCs w:val="21"/>
+        </w:rPr>
+        <w:t>que</w:t>
       </w:r>
       <w:r>
         <w:rPr>
@@ -420,7 +436,39 @@
           <w:sz w:val="21"/>
           <w:szCs w:val="21"/>
         </w:rPr>
-        <w:t>Obteniendo de esta forma un valor de porcentaje agrupado.</w:t>
+        <w:t xml:space="preserve">Obteniendo de esta forma un valor de porcentaje </w:t>
+      </w:r>
+      <w:r>
+        <w:rPr>
+          <w:rFonts w:ascii="Arial" w:hAnsi="Arial" w:cs="Arial"/>
+          <w:sz w:val="21"/>
+          <w:szCs w:val="21"/>
+        </w:rPr>
+        <w:t xml:space="preserve">por campos </w:t>
+      </w:r>
+      <w:r>
+        <w:rPr>
+          <w:rFonts w:ascii="Arial" w:hAnsi="Arial" w:cs="Arial"/>
+          <w:sz w:val="21"/>
+          <w:szCs w:val="21"/>
+        </w:rPr>
+        <w:t>agrupado</w:t>
+      </w:r>
+      <w:r>
+        <w:rPr>
+          <w:rFonts w:ascii="Arial" w:hAnsi="Arial" w:cs="Arial"/>
+          <w:sz w:val="21"/>
+          <w:szCs w:val="21"/>
+        </w:rPr>
+        <w:t>s</w:t>
+      </w:r>
+      <w:r>
+        <w:rPr>
+          <w:rFonts w:ascii="Arial" w:hAnsi="Arial" w:cs="Arial"/>
+          <w:sz w:val="21"/>
+          <w:szCs w:val="21"/>
+        </w:rPr>
+        <w:t>.</w:t>
       </w:r>
     </w:p>
     <w:p>
@@ -1266,6 +1314,17 @@
           <w:szCs w:val="21"/>
         </w:rPr>
       </w:pPr>
+    </w:p>
+    <w:p>
+      <w:pPr>
+        <w:pStyle w:val="Encabezado"/>
+        <w:jc w:val="both"/>
+        <w:rPr>
+          <w:rFonts w:ascii="Arial" w:hAnsi="Arial" w:cs="Arial"/>
+          <w:sz w:val="21"/>
+          <w:szCs w:val="21"/>
+        </w:rPr>
+      </w:pPr>
       <w:r>
         <w:rPr>
           <w:rFonts w:ascii="Arial" w:hAnsi="Arial" w:cs="Arial"/>
@@ -1290,6 +1349,17 @@
         </w:rPr>
         <w:t xml:space="preserve"> y los valores de los porcentajes autocalculados.</w:t>
       </w:r>
+    </w:p>
+    <w:p>
+      <w:pPr>
+        <w:pStyle w:val="Encabezado"/>
+        <w:jc w:val="both"/>
+        <w:rPr>
+          <w:rFonts w:ascii="Arial" w:hAnsi="Arial" w:cs="Arial"/>
+          <w:sz w:val="21"/>
+          <w:szCs w:val="21"/>
+        </w:rPr>
+      </w:pPr>
     </w:p>
     <w:p>
       <w:pPr>
@@ -1638,16 +1708,8 @@
                 <w:sz w:val="21"/>
                 <w:szCs w:val="21"/>
               </w:rPr>
-              <w:t xml:space="preserve">En el archivo xform debe definirse si es un formulario sumarizador calculado, cual conjunto de campos serán agrupadores, cuales campos serán las componentes </w:t>
-            </w:r>
-            <w:r>
-              <w:rPr>
-                <w:rFonts w:ascii="Arial" w:hAnsi="Arial" w:cs="Arial"/>
-                <w:sz w:val="21"/>
-                <w:szCs w:val="21"/>
-              </w:rPr>
               <w:lastRenderedPageBreak/>
-              <w:t>totalizadoras</w:t>
+              <w:t>En el archivo xform debe definirse si es un formulario sumarizador calculado, cual conjunto de campos serán agrupadores, cuales campos serán las componentes totalizadoras</w:t>
             </w:r>
             <w:r>
               <w:rPr>
@@ -2495,7 +2557,16 @@
                 <w:sz w:val="21"/>
                 <w:szCs w:val="21"/>
               </w:rPr>
-              <w:t>Total Calculado</w:t>
+              <w:t xml:space="preserve">Total </w:t>
+            </w:r>
+            <w:r>
+              <w:rPr>
+                <w:rFonts w:ascii="Arial" w:hAnsi="Arial" w:cs="Arial"/>
+                <w:sz w:val="21"/>
+                <w:szCs w:val="21"/>
+              </w:rPr>
+              <w:lastRenderedPageBreak/>
+              <w:t>Calculado</w:t>
             </w:r>
             <w:r>
               <w:rPr>
@@ -2566,6 +2637,7 @@
                 <w:sz w:val="21"/>
                 <w:szCs w:val="21"/>
               </w:rPr>
+              <w:lastRenderedPageBreak/>
               <w:t>3) E</w:t>
             </w:r>
             <w:r>
@@ -2582,16 +2654,7 @@
                 <w:sz w:val="21"/>
                 <w:szCs w:val="21"/>
               </w:rPr>
-              <w:t xml:space="preserve">Total </w:t>
-            </w:r>
-            <w:r>
-              <w:rPr>
-                <w:rFonts w:ascii="Arial" w:hAnsi="Arial" w:cs="Arial"/>
-                <w:sz w:val="21"/>
-                <w:szCs w:val="21"/>
-              </w:rPr>
-              <w:lastRenderedPageBreak/>
-              <w:t>Calculado</w:t>
+              <w:t>Total Calculado</w:t>
             </w:r>
             <w:r>
               <w:rPr>
@@ -2630,7 +2693,6 @@
                 <w:sz w:val="21"/>
                 <w:szCs w:val="21"/>
               </w:rPr>
-              <w:lastRenderedPageBreak/>
               <w:t xml:space="preserve">3) El usuario puede no seleccionar el botón </w:t>
             </w:r>
             <w:r>
@@ -2639,7 +2701,6 @@
                 <w:sz w:val="21"/>
                 <w:szCs w:val="21"/>
               </w:rPr>
-              <w:lastRenderedPageBreak/>
               <w:t>Total Calculado y pasaría a ejecutar el</w:t>
             </w:r>
             <w:r>
@@ -2680,7 +2741,6 @@
                 <w:sz w:val="21"/>
                 <w:szCs w:val="21"/>
               </w:rPr>
-              <w:lastRenderedPageBreak/>
               <w:t>4) E</w:t>
             </w:r>
             <w:r>
@@ -3192,7 +3252,7 @@
             <w:rPr>
               <w:noProof/>
             </w:rPr>
-            <w:t>2</w:t>
+            <w:t>3</w:t>
           </w:r>
         </w:fldSimple>
       </w:p>

</xml_diff>